<commit_message>
Backup - Laptop version is up to date
</commit_message>
<xml_diff>
--- a/MIS40980_Eoin_Carroll_16202781.docx
+++ b/MIS40980_Eoin_Carroll_16202781.docx
@@ -22,7 +22,15 @@
     </w:p>
     <w:p>
       <w:r>
-        <w:t xml:space="preserve">Our target audience is masters students in </w:t>
+        <w:t xml:space="preserve">Our target audience is </w:t>
+      </w:r>
+      <w:proofErr w:type="gramStart"/>
+      <w:r>
+        <w:t>masters</w:t>
+      </w:r>
+      <w:proofErr w:type="gramEnd"/>
+      <w:r>
+        <w:t xml:space="preserve"> students in </w:t>
       </w:r>
       <w:r>
         <w:t>our</w:t>
@@ -62,8 +70,6 @@
       <w:r>
         <w:t>Objective – beat return on if you had bought one share and held for 15 years</w:t>
       </w:r>
-      <w:bookmarkStart w:id="0" w:name="_GoBack"/>
-      <w:bookmarkEnd w:id="0"/>
     </w:p>
     <w:p>
       <w:r>
@@ -102,7 +108,15 @@
     </w:p>
     <w:p>
       <w:r>
-        <w:t xml:space="preserve">There are sites to try out/execute: </w:t>
+        <w:t xml:space="preserve">There are sites to try </w:t>
+      </w:r>
+      <w:proofErr w:type="gramStart"/>
+      <w:r>
+        <w:t>out/execute</w:t>
+      </w:r>
+      <w:proofErr w:type="gramEnd"/>
+      <w:r>
+        <w:t xml:space="preserve">: </w:t>
       </w:r>
       <w:hyperlink r:id="rId4" w:history="1">
         <w:r>
@@ -152,8 +166,13 @@
       </w:r>
     </w:p>
     <w:p>
-      <w:r>
-        <w:t>Nueral network will not show workings - intended to be a continually developing AI rather than a single use program</w:t>
+      <w:proofErr w:type="spellStart"/>
+      <w:r>
+        <w:t>Nueral</w:t>
+      </w:r>
+      <w:proofErr w:type="spellEnd"/>
+      <w:r>
+        <w:t xml:space="preserve"> network will not show workings - intended to be a continually developing AI rather than a single use program</w:t>
       </w:r>
     </w:p>
     <w:p>
@@ -275,21 +294,50 @@
     </w:p>
     <w:p>
       <w:r>
-        <w:t>Removed NaN cells from dataset</w:t>
+        <w:t xml:space="preserve">Removed </w:t>
+      </w:r>
+      <w:proofErr w:type="spellStart"/>
+      <w:r>
+        <w:t>NaN</w:t>
+      </w:r>
+      <w:proofErr w:type="spellEnd"/>
+      <w:r>
+        <w:t xml:space="preserve"> cells from dataset</w:t>
       </w:r>
     </w:p>
     <w:p/>
     <w:p>
       <w:r>
-        <w:t>Frist experiment . . . . random buy/sell with probability 50%</w:t>
-      </w:r>
-      <w:r>
-        <w:t xml:space="preserve"> . .. . . Cash after 16 years:</w:t>
-      </w:r>
-    </w:p>
-    <w:p>
-      <w:r>
-        <w:t>Final result, cash remaining after 10000: 49376.2923</w:t>
+        <w:t xml:space="preserve">Frist experiment </w:t>
+      </w:r>
+      <w:proofErr w:type="gramStart"/>
+      <w:r>
+        <w:t>. . . .</w:t>
+      </w:r>
+      <w:proofErr w:type="gramEnd"/>
+      <w:r>
+        <w:t xml:space="preserve"> random buy/sell with probability 50</w:t>
+      </w:r>
+      <w:proofErr w:type="gramStart"/>
+      <w:r>
+        <w:t>%</w:t>
+      </w:r>
+      <w:r>
+        <w:t xml:space="preserve"> .</w:t>
+      </w:r>
+      <w:proofErr w:type="gramEnd"/>
+      <w:r>
+        <w:t xml:space="preserve"> .. . . Cash after 16 years:</w:t>
+      </w:r>
+    </w:p>
+    <w:p>
+      <w:proofErr w:type="gramStart"/>
+      <w:r>
+        <w:t>Final result</w:t>
+      </w:r>
+      <w:proofErr w:type="gramEnd"/>
+      <w:r>
+        <w:t>, cash remaining after 10000: 49376.2923</w:t>
       </w:r>
     </w:p>
     <w:p/>
@@ -359,12 +407,64 @@
       </w:r>
     </w:p>
     <w:p>
-      <w:r>
-        <w:t>Refer back to objective . . . was it achieved</w:t>
+      <w:proofErr w:type="gramStart"/>
+      <w:r>
+        <w:t>Refer back</w:t>
+      </w:r>
+      <w:proofErr w:type="gramEnd"/>
+      <w:r>
+        <w:t xml:space="preserve"> to objective . . . was it achieved</w:t>
       </w:r>
     </w:p>
     <w:p/>
-    <w:p/>
+    <w:p>
+      <w:pPr>
+        <w:pStyle w:val="Heading1"/>
+      </w:pPr>
+      <w:bookmarkStart w:id="0" w:name="_GoBack"/>
+      <w:r>
+        <w:lastRenderedPageBreak/>
+        <w:t>References</w:t>
+      </w:r>
+    </w:p>
+    <w:bookmarkEnd w:id="0"/>
+    <w:p>
+      <w:r>
+        <w:t>Need to cover:</w:t>
+      </w:r>
+    </w:p>
+    <w:p>
+      <w:r>
+        <w:t>Natural Computing</w:t>
+      </w:r>
+    </w:p>
+    <w:p>
+      <w:proofErr w:type="gramStart"/>
+      <w:r>
+        <w:t>Particular algorithms</w:t>
+      </w:r>
+      <w:proofErr w:type="gramEnd"/>
+    </w:p>
+    <w:p>
+      <w:r>
+        <w:t>Examples of algorithm on different problem</w:t>
+      </w:r>
+    </w:p>
+    <w:p>
+      <w:r>
+        <w:t xml:space="preserve">Limitations of </w:t>
+      </w:r>
+      <w:proofErr w:type="spellStart"/>
+      <w:r>
+        <w:t>alg</w:t>
+      </w:r>
+      <w:proofErr w:type="spellEnd"/>
+    </w:p>
+    <w:p>
+      <w:r>
+        <w:t>Problem itself</w:t>
+      </w:r>
+    </w:p>
     <w:sectPr>
       <w:pgSz w:w="11906" w:h="16838"/>
       <w:pgMar w:top="1440" w:right="1440" w:bottom="1440" w:left="1440" w:header="708" w:footer="708" w:gutter="0"/>

</xml_diff>